<commit_message>
feature : chagne backend to flask, and connect to mysql db, and create script
</commit_message>
<xml_diff>
--- a/informe.docx
+++ b/informe.docx
@@ -60,12 +60,512 @@
           <w:bCs/>
         </w:rPr>
       </w:pPr>
-      <w:r>
-        <w:rPr>
-          <w:rFonts w:ascii="Arial" w:hAnsi="Arial" w:cs="Arial"/>
-          <w:b/>
-          <w:bCs/>
-        </w:rPr>
+    </w:p>
+    <w:p>
+      <w:pPr>
+        <w:jc w:val="center"/>
+        <w:rPr>
+          <w:rFonts w:ascii="Arial" w:hAnsi="Arial" w:cs="Arial"/>
+          <w:b/>
+          <w:bCs/>
+        </w:rPr>
+      </w:pPr>
+      <w:r>
+        <w:rPr>
+          <w:rFonts w:ascii="Arial" w:hAnsi="Arial" w:cs="Arial"/>
+          <w:b/>
+          <w:bCs/>
+        </w:rPr>
+        <w:t>Modelo de análisis</w:t>
+      </w:r>
+    </w:p>
+    <w:p>
+      <w:pPr>
+        <w:jc w:val="center"/>
+        <w:rPr>
+          <w:rFonts w:ascii="Arial" w:hAnsi="Arial" w:cs="Arial"/>
+          <w:b/>
+          <w:bCs/>
+        </w:rPr>
+      </w:pPr>
+    </w:p>
+    <w:p>
+      <w:pPr>
+        <w:rPr>
+          <w:rFonts w:ascii="Arial" w:hAnsi="Arial" w:cs="Arial"/>
+          <w:b/>
+          <w:bCs/>
+        </w:rPr>
+      </w:pPr>
+      <w:r>
+        <w:rPr>
+          <w:rFonts w:ascii="Arial" w:hAnsi="Arial" w:cs="Arial"/>
+          <w:b/>
+          <w:bCs/>
+        </w:rPr>
+        <w:t>Definición de Reseña Policial:</w:t>
+      </w:r>
+    </w:p>
+    <w:p>
+      <w:pPr>
+        <w:rPr>
+          <w:rFonts w:ascii="Arial" w:hAnsi="Arial" w:cs="Arial"/>
+        </w:rPr>
+      </w:pPr>
+      <w:r>
+        <w:rPr>
+          <w:rFonts w:ascii="Arial" w:hAnsi="Arial" w:cs="Arial"/>
+        </w:rPr>
+        <w:t>I</w:t>
+      </w:r>
+      <w:r>
+        <w:rPr>
+          <w:rFonts w:ascii="Arial" w:hAnsi="Arial" w:cs="Arial"/>
+        </w:rPr>
+        <w:t>dentificativos, de carácter individual y consustancial, obtenidos directamente de una persona y que, asociados a una filiación, permiten su identificación</w:t>
+      </w:r>
+      <w:r>
+        <w:rPr>
+          <w:rFonts w:ascii="Arial" w:hAnsi="Arial" w:cs="Arial"/>
+        </w:rPr>
+        <w:t>. Su principal función radica en documentar los detalles de un arresto o incidente relacionado con actividades delictivas. Este documento incluye información detallada sobre la persona implicada, el contexto del incidente, los cargos o delitos imputados, los testigos y cualquier otra información relevante que permita tener un panorama completo del caso</w:t>
+      </w:r>
+    </w:p>
+    <w:p>
+      <w:pPr>
+        <w:rPr>
+          <w:rFonts w:ascii="Arial" w:hAnsi="Arial" w:cs="Arial"/>
+        </w:rPr>
+      </w:pPr>
+    </w:p>
+    <w:p>
+      <w:pPr>
+        <w:rPr>
+          <w:rFonts w:ascii="Arial" w:hAnsi="Arial" w:cs="Arial"/>
+          <w:b/>
+          <w:bCs/>
+          <w:color w:val="FF0000"/>
+        </w:rPr>
+      </w:pPr>
+      <w:r>
+        <w:rPr>
+          <w:rFonts w:ascii="Arial" w:hAnsi="Arial" w:cs="Arial"/>
+          <w:b/>
+          <w:bCs/>
+        </w:rPr>
+        <w:t>Objetivo principal:</w:t>
+      </w:r>
+      <w:r>
+        <w:rPr>
+          <w:rFonts w:ascii="Arial" w:hAnsi="Arial" w:cs="Arial"/>
+          <w:b/>
+          <w:bCs/>
+        </w:rPr>
+        <w:t xml:space="preserve"> </w:t>
+      </w:r>
+      <w:r>
+        <w:rPr>
+          <w:rFonts w:ascii="Arial" w:hAnsi="Arial" w:cs="Arial"/>
+          <w:b/>
+          <w:bCs/>
+          <w:color w:val="FF0000"/>
+        </w:rPr>
+        <w:t>Debe mejorar este objetivo</w:t>
+      </w:r>
+    </w:p>
+    <w:p>
+      <w:pPr>
+        <w:rPr>
+          <w:rFonts w:ascii="Arial" w:hAnsi="Arial" w:cs="Arial"/>
+        </w:rPr>
+      </w:pPr>
+      <w:r>
+        <w:rPr>
+          <w:rFonts w:ascii="Arial" w:hAnsi="Arial" w:cs="Arial"/>
+        </w:rPr>
+        <w:t>Se tiene como objetivo principal, crear un sistema que nos permita registrar y almacenar, perfiles criminales con el fundamento de facilitar la investigación, o ser aportados como evidencia en dicho juicio. Además, el mismo llevara el historial de los criminales, creando un perfil con sus antecedentes y tendencias criminales.</w:t>
+      </w:r>
+    </w:p>
+    <w:p>
+      <w:pPr>
+        <w:rPr>
+          <w:rFonts w:ascii="Arial" w:hAnsi="Arial" w:cs="Arial"/>
+        </w:rPr>
+      </w:pPr>
+    </w:p>
+    <w:p>
+      <w:pPr>
+        <w:rPr>
+          <w:rFonts w:ascii="Arial" w:hAnsi="Arial" w:cs="Arial"/>
+          <w:b/>
+          <w:bCs/>
+        </w:rPr>
+      </w:pPr>
+      <w:r>
+        <w:rPr>
+          <w:rFonts w:ascii="Arial" w:hAnsi="Arial" w:cs="Arial"/>
+          <w:b/>
+          <w:bCs/>
+        </w:rPr>
+        <w:t>Funcionalidades del Sistema:</w:t>
+      </w:r>
+    </w:p>
+    <w:p>
+      <w:pPr>
+        <w:rPr>
+          <w:rFonts w:ascii="Arial" w:hAnsi="Arial" w:cs="Arial"/>
+        </w:rPr>
+      </w:pPr>
+      <w:r>
+        <w:rPr>
+          <w:rFonts w:ascii="Arial" w:hAnsi="Arial" w:cs="Arial"/>
+        </w:rPr>
+        <w:t xml:space="preserve">El sistema </w:t>
+      </w:r>
+      <w:r>
+        <w:rPr>
+          <w:rFonts w:ascii="Arial" w:hAnsi="Arial" w:cs="Arial"/>
+        </w:rPr>
+        <w:t>permitirá registrar arrestos, junto a evidencia y culpables. Se podrán listar los arrestos y delitos cometidos, descargar el historial criminal de un individuo, como su perfil criminal. También podremos ver el estado del imputado</w:t>
+      </w:r>
+    </w:p>
+    <w:p>
+      <w:pPr>
+        <w:rPr>
+          <w:rFonts w:ascii="Arial" w:hAnsi="Arial" w:cs="Arial"/>
+        </w:rPr>
+      </w:pPr>
+    </w:p>
+    <w:p>
+      <w:pPr>
+        <w:rPr>
+          <w:rFonts w:ascii="Arial" w:hAnsi="Arial" w:cs="Arial"/>
+          <w:b/>
+          <w:bCs/>
+        </w:rPr>
+      </w:pPr>
+      <w:r>
+        <w:rPr>
+          <w:rFonts w:ascii="Arial" w:hAnsi="Arial" w:cs="Arial"/>
+          <w:b/>
+          <w:bCs/>
+        </w:rPr>
+        <w:t>Delitos y Cargos</w:t>
+      </w:r>
+    </w:p>
+    <w:p>
+      <w:pPr>
+        <w:rPr>
+          <w:rFonts w:ascii="Arial" w:hAnsi="Arial" w:cs="Arial"/>
+        </w:rPr>
+      </w:pPr>
+      <w:r>
+        <w:rPr>
+          <w:rFonts w:ascii="Arial" w:hAnsi="Arial" w:cs="Arial"/>
+        </w:rPr>
+        <w:t>Los delitos serán signados a los arrestados como cargos por dichos dichos delitos</w:t>
+      </w:r>
+    </w:p>
+    <w:p>
+      <w:pPr>
+        <w:rPr>
+          <w:rFonts w:ascii="Arial" w:hAnsi="Arial" w:cs="Arial"/>
+        </w:rPr>
+      </w:pPr>
+    </w:p>
+    <w:p>
+      <w:pPr>
+        <w:rPr>
+          <w:rFonts w:ascii="Arial" w:hAnsi="Arial" w:cs="Arial"/>
+          <w:b/>
+          <w:bCs/>
+        </w:rPr>
+      </w:pPr>
+      <w:r>
+        <w:rPr>
+          <w:rFonts w:ascii="Arial" w:hAnsi="Arial" w:cs="Arial"/>
+          <w:b/>
+          <w:bCs/>
+        </w:rPr>
+        <w:t>Condenas</w:t>
+      </w:r>
+    </w:p>
+    <w:p>
+      <w:pPr>
+        <w:rPr>
+          <w:rFonts w:ascii="Arial" w:hAnsi="Arial" w:cs="Arial"/>
+        </w:rPr>
+      </w:pPr>
+      <w:r>
+        <w:rPr>
+          <w:rFonts w:ascii="Arial" w:hAnsi="Arial" w:cs="Arial"/>
+        </w:rPr>
+        <w:t xml:space="preserve">El sistema permitirá visualizar, actualizar o eliminar condenas </w:t>
+      </w:r>
+    </w:p>
+    <w:p>
+      <w:pPr>
+        <w:rPr>
+          <w:rFonts w:ascii="Arial" w:hAnsi="Arial" w:cs="Arial"/>
+          <w:b/>
+          <w:bCs/>
+        </w:rPr>
+      </w:pPr>
+      <w:r>
+        <w:rPr>
+          <w:rFonts w:ascii="Arial" w:hAnsi="Arial" w:cs="Arial"/>
+          <w:b/>
+          <w:bCs/>
+        </w:rPr>
+        <w:lastRenderedPageBreak/>
+        <w:t>Historial Criminal</w:t>
+      </w:r>
+    </w:p>
+    <w:p>
+      <w:pPr>
+        <w:rPr>
+          <w:rFonts w:ascii="Arial" w:hAnsi="Arial" w:cs="Arial"/>
+        </w:rPr>
+      </w:pPr>
+      <w:r>
+        <w:rPr>
+          <w:rFonts w:ascii="Arial" w:hAnsi="Arial" w:cs="Arial"/>
+        </w:rPr>
+        <w:t>El sistema permitirá visualizar el historial criminal de la persona seleccionada</w:t>
+      </w:r>
+    </w:p>
+    <w:p>
+      <w:pPr>
+        <w:rPr>
+          <w:rFonts w:ascii="Arial" w:hAnsi="Arial" w:cs="Arial"/>
+          <w:b/>
+          <w:bCs/>
+        </w:rPr>
+      </w:pPr>
+    </w:p>
+    <w:p>
+      <w:pPr>
+        <w:rPr>
+          <w:rFonts w:ascii="Arial" w:hAnsi="Arial" w:cs="Arial"/>
+          <w:b/>
+          <w:bCs/>
+        </w:rPr>
+      </w:pPr>
+      <w:r>
+        <w:rPr>
+          <w:rFonts w:ascii="Arial" w:hAnsi="Arial" w:cs="Arial"/>
+          <w:b/>
+          <w:bCs/>
+        </w:rPr>
+        <w:t xml:space="preserve">Seguridad: </w:t>
+      </w:r>
+    </w:p>
+    <w:p>
+      <w:pPr>
+        <w:rPr>
+          <w:rFonts w:ascii="Arial" w:hAnsi="Arial" w:cs="Arial"/>
+        </w:rPr>
+      </w:pPr>
+      <w:r>
+        <w:rPr>
+          <w:rFonts w:ascii="Arial" w:hAnsi="Arial" w:cs="Arial"/>
+        </w:rPr>
+        <w:t>Solo un usuario podrá crear perfiles nuevos con autorización para entrar a la aplicación, ya que la aplicación esta pensada para ser una herramienta exclusivamente con uso policial</w:t>
+      </w:r>
+      <w:r>
+        <w:rPr>
+          <w:rFonts w:ascii="Arial" w:hAnsi="Arial" w:cs="Arial"/>
+          <w:u w:val="single"/>
+        </w:rPr>
+        <w:t>, no abierta para el publico</w:t>
+      </w:r>
+    </w:p>
+    <w:p>
+      <w:pPr>
+        <w:rPr>
+          <w:rFonts w:ascii="Arial" w:hAnsi="Arial" w:cs="Arial"/>
+          <w:b/>
+          <w:bCs/>
+        </w:rPr>
+      </w:pPr>
+    </w:p>
+    <w:p>
+      <w:pPr>
+        <w:rPr>
+          <w:rFonts w:ascii="Arial" w:hAnsi="Arial" w:cs="Arial"/>
+          <w:b/>
+          <w:bCs/>
+          <w:lang w:val="es-ES"/>
+        </w:rPr>
+      </w:pPr>
+      <w:r>
+        <w:rPr>
+          <w:rFonts w:ascii="Arial" w:hAnsi="Arial" w:cs="Arial"/>
+          <w:b/>
+          <w:bCs/>
+          <w:lang w:val="es-ES"/>
+        </w:rPr>
+        <w:t>Interfaz de Usuario:</w:t>
+      </w:r>
+    </w:p>
+    <w:p>
+      <w:pPr>
+        <w:rPr>
+          <w:rFonts w:ascii="Arial" w:hAnsi="Arial" w:cs="Arial"/>
+          <w:lang w:val="es-ES"/>
+        </w:rPr>
+      </w:pPr>
+      <w:r>
+        <w:rPr>
+          <w:rFonts w:ascii="Arial" w:hAnsi="Arial" w:cs="Arial"/>
+          <w:lang w:val="es-ES"/>
+        </w:rPr>
+        <w:t>El menú principal del sistema incluye opciones para acceder al historial de arrestos, realizar búsquedas y otras funciones y operaciones definidas dentro del contexto de la aplicación.</w:t>
+      </w:r>
+    </w:p>
+    <w:p>
+      <w:pPr>
+        <w:rPr>
+          <w:rFonts w:ascii="Arial" w:hAnsi="Arial" w:cs="Arial"/>
+          <w:lang w:val="es-ES"/>
+        </w:rPr>
+      </w:pPr>
+    </w:p>
+    <w:p>
+      <w:pPr>
+        <w:rPr>
+          <w:rFonts w:ascii="Arial" w:hAnsi="Arial" w:cs="Arial"/>
+          <w:lang w:val="es-ES"/>
+        </w:rPr>
+      </w:pPr>
+    </w:p>
+    <w:p>
+      <w:pPr>
+        <w:rPr>
+          <w:rFonts w:ascii="Arial" w:hAnsi="Arial" w:cs="Arial"/>
+          <w:lang w:val="es-ES"/>
+        </w:rPr>
+      </w:pPr>
+    </w:p>
+    <w:p>
+      <w:pPr>
+        <w:rPr>
+          <w:rFonts w:ascii="Arial" w:hAnsi="Arial" w:cs="Arial"/>
+          <w:lang w:val="es-ES"/>
+        </w:rPr>
+      </w:pPr>
+    </w:p>
+    <w:p>
+      <w:pPr>
+        <w:rPr>
+          <w:rFonts w:ascii="Arial" w:hAnsi="Arial" w:cs="Arial"/>
+          <w:lang w:val="es-ES"/>
+        </w:rPr>
+      </w:pPr>
+    </w:p>
+    <w:p>
+      <w:pPr>
+        <w:rPr>
+          <w:rFonts w:ascii="Arial" w:hAnsi="Arial" w:cs="Arial"/>
+          <w:lang w:val="es-ES"/>
+        </w:rPr>
+      </w:pPr>
+    </w:p>
+    <w:p>
+      <w:pPr>
+        <w:rPr>
+          <w:rFonts w:ascii="Arial" w:hAnsi="Arial" w:cs="Arial"/>
+          <w:lang w:val="es-ES"/>
+        </w:rPr>
+      </w:pPr>
+    </w:p>
+    <w:p>
+      <w:pPr>
+        <w:rPr>
+          <w:rFonts w:ascii="Arial" w:hAnsi="Arial" w:cs="Arial"/>
+          <w:lang w:val="es-ES"/>
+        </w:rPr>
+      </w:pPr>
+    </w:p>
+    <w:p>
+      <w:pPr>
+        <w:rPr>
+          <w:rFonts w:ascii="Arial" w:hAnsi="Arial" w:cs="Arial"/>
+          <w:lang w:val="es-ES"/>
+        </w:rPr>
+      </w:pPr>
+    </w:p>
+    <w:p>
+      <w:pPr>
+        <w:rPr>
+          <w:rFonts w:ascii="Arial" w:hAnsi="Arial" w:cs="Arial"/>
+          <w:lang w:val="es-ES"/>
+        </w:rPr>
+      </w:pPr>
+    </w:p>
+    <w:p>
+      <w:pPr>
+        <w:rPr>
+          <w:rFonts w:ascii="Arial" w:hAnsi="Arial" w:cs="Arial"/>
+          <w:lang w:val="es-ES"/>
+        </w:rPr>
+      </w:pPr>
+    </w:p>
+    <w:p>
+      <w:pPr>
+        <w:rPr>
+          <w:rFonts w:ascii="Arial" w:hAnsi="Arial" w:cs="Arial"/>
+          <w:lang w:val="es-ES"/>
+        </w:rPr>
+      </w:pPr>
+    </w:p>
+    <w:p>
+      <w:pPr>
+        <w:rPr>
+          <w:rFonts w:ascii="Arial" w:hAnsi="Arial" w:cs="Arial"/>
+          <w:lang w:val="es-ES"/>
+        </w:rPr>
+      </w:pPr>
+    </w:p>
+    <w:p>
+      <w:pPr>
+        <w:rPr>
+          <w:rFonts w:ascii="Arial" w:hAnsi="Arial" w:cs="Arial"/>
+          <w:lang w:val="es-ES"/>
+        </w:rPr>
+      </w:pPr>
+    </w:p>
+    <w:p>
+      <w:pPr>
+        <w:rPr>
+          <w:rFonts w:ascii="Arial" w:hAnsi="Arial" w:cs="Arial"/>
+          <w:lang w:val="es-ES"/>
+        </w:rPr>
+      </w:pPr>
+    </w:p>
+    <w:p>
+      <w:pPr>
+        <w:rPr>
+          <w:rFonts w:ascii="Arial" w:hAnsi="Arial" w:cs="Arial"/>
+        </w:rPr>
+      </w:pPr>
+    </w:p>
+    <w:p>
+      <w:pPr>
+        <w:jc w:val="center"/>
+        <w:rPr>
+          <w:rFonts w:ascii="Arial" w:hAnsi="Arial" w:cs="Arial"/>
+          <w:b/>
+          <w:bCs/>
+        </w:rPr>
+      </w:pPr>
+      <w:r>
+        <w:rPr>
+          <w:rFonts w:ascii="Arial" w:hAnsi="Arial" w:cs="Arial"/>
+          <w:b/>
+          <w:bCs/>
+        </w:rPr>
+        <w:lastRenderedPageBreak/>
         <w:t>Ingeniería de Requisitos</w:t>
       </w:r>
     </w:p>
@@ -75,6 +575,14 @@
           <w:rFonts w:ascii="Arial" w:hAnsi="Arial" w:cs="Arial"/>
         </w:rPr>
       </w:pPr>
+      <w:r>
+        <w:rPr>
+          <w:rFonts w:ascii="Arial" w:hAnsi="Arial" w:cs="Arial"/>
+          <w:i/>
+          <w:iCs/>
+        </w:rPr>
+        <w:t>caracterización completa de las necesidades de datos para el proyecto</w:t>
+      </w:r>
     </w:p>
     <w:p>
       <w:pPr>
@@ -99,7 +607,19 @@
         <w:rPr>
           <w:rFonts w:ascii="Arial" w:hAnsi="Arial" w:cs="Arial"/>
         </w:rPr>
-        <w:t xml:space="preserve">Arrestos: </w:t>
+        <w:t>Cargos y Detalles Legales</w:t>
+      </w:r>
+      <w:r>
+        <w:rPr>
+          <w:rFonts w:ascii="Arial" w:hAnsi="Arial" w:cs="Arial"/>
+        </w:rPr>
+        <w:t xml:space="preserve"> (arresto)</w:t>
+      </w:r>
+      <w:r>
+        <w:rPr>
+          <w:rFonts w:ascii="Arial" w:hAnsi="Arial" w:cs="Arial"/>
+        </w:rPr>
+        <w:t xml:space="preserve">: </w:t>
       </w:r>
     </w:p>
     <w:p>
@@ -184,7 +704,7 @@
         <w:rPr>
           <w:rFonts w:ascii="Arial" w:hAnsi="Arial" w:cs="Arial"/>
         </w:rPr>
-        <w:t>Policías:</w:t>
+        <w:t xml:space="preserve">Delincuentes: </w:t>
       </w:r>
     </w:p>
     <w:p>
@@ -202,13 +722,7 @@
         <w:rPr>
           <w:rFonts w:ascii="Arial" w:hAnsi="Arial" w:cs="Arial"/>
         </w:rPr>
-        <w:t>Registrar nuevos policías, solo a través de otro policía</w:t>
-      </w:r>
-      <w:r>
-        <w:rPr>
-          <w:rFonts w:ascii="Arial" w:hAnsi="Arial" w:cs="Arial"/>
-        </w:rPr>
-        <w:t xml:space="preserve"> con mayor rango</w:t>
+        <w:t>Ver criminales registrados</w:t>
       </w:r>
     </w:p>
     <w:p>
@@ -226,7 +740,7 @@
         <w:rPr>
           <w:rFonts w:ascii="Arial" w:hAnsi="Arial" w:cs="Arial"/>
         </w:rPr>
-        <w:t>Dar de baja</w:t>
+        <w:t>Editar datos</w:t>
       </w:r>
     </w:p>
     <w:p>
@@ -244,20 +758,21 @@
         <w:rPr>
           <w:rFonts w:ascii="Arial" w:hAnsi="Arial" w:cs="Arial"/>
         </w:rPr>
-        <w:t>Ver Historial de casos</w:t>
-      </w:r>
-    </w:p>
-    <w:p>
-      <w:pPr>
-        <w:rPr>
-          <w:rFonts w:ascii="Arial" w:hAnsi="Arial" w:cs="Arial"/>
-        </w:rPr>
-      </w:pPr>
-      <w:r>
-        <w:rPr>
-          <w:rFonts w:ascii="Arial" w:hAnsi="Arial" w:cs="Arial"/>
-        </w:rPr>
-        <w:t xml:space="preserve">Delincuentes: </w:t>
+        <w:t xml:space="preserve">Ver expediente, con todos sus datos </w:t>
+      </w:r>
+      <w:proofErr w:type="spellStart"/>
+      <w:r>
+        <w:rPr>
+          <w:rFonts w:ascii="Arial" w:hAnsi="Arial" w:cs="Arial"/>
+        </w:rPr>
+        <w:t>y</w:t>
+      </w:r>
+      <w:proofErr w:type="spellEnd"/>
+      <w:r>
+        <w:rPr>
+          <w:rFonts w:ascii="Arial" w:hAnsi="Arial" w:cs="Arial"/>
+        </w:rPr>
+        <w:t xml:space="preserve"> historial de arrestos y condenas</w:t>
       </w:r>
     </w:p>
     <w:p>
@@ -275,7 +790,7 @@
         <w:rPr>
           <w:rFonts w:ascii="Arial" w:hAnsi="Arial" w:cs="Arial"/>
         </w:rPr>
-        <w:t>Registrar nuevos delincuentes</w:t>
+        <w:t>Imprimir una página de historial</w:t>
       </w:r>
     </w:p>
     <w:p>
@@ -293,7 +808,20 @@
         <w:rPr>
           <w:rFonts w:ascii="Arial" w:hAnsi="Arial" w:cs="Arial"/>
         </w:rPr>
-        <w:t>Registrar datos del delincuente</w:t>
+        <w:t>Imprimir ficha con el expediente</w:t>
+      </w:r>
+    </w:p>
+    <w:p>
+      <w:pPr>
+        <w:rPr>
+          <w:rFonts w:ascii="Arial" w:hAnsi="Arial" w:cs="Arial"/>
+        </w:rPr>
+      </w:pPr>
+      <w:r>
+        <w:rPr>
+          <w:rFonts w:ascii="Arial" w:hAnsi="Arial" w:cs="Arial"/>
+        </w:rPr>
+        <w:t>Gestión de condenas:</w:t>
       </w:r>
     </w:p>
     <w:p>
@@ -311,7 +839,7 @@
         <w:rPr>
           <w:rFonts w:ascii="Arial" w:hAnsi="Arial" w:cs="Arial"/>
         </w:rPr>
-        <w:t>Modificar datos del delincuente</w:t>
+        <w:t>Anular condena</w:t>
       </w:r>
     </w:p>
     <w:p>
@@ -329,7 +857,7 @@
         <w:rPr>
           <w:rFonts w:ascii="Arial" w:hAnsi="Arial" w:cs="Arial"/>
         </w:rPr>
-        <w:t>Listar delincuentes</w:t>
+        <w:t>Crear condena</w:t>
       </w:r>
     </w:p>
     <w:p>
@@ -347,7 +875,20 @@
         <w:rPr>
           <w:rFonts w:ascii="Arial" w:hAnsi="Arial" w:cs="Arial"/>
         </w:rPr>
-        <w:t>Mostrar lista de delitos</w:t>
+        <w:t>Actualizar estatus de la condena</w:t>
+      </w:r>
+    </w:p>
+    <w:p>
+      <w:pPr>
+        <w:rPr>
+          <w:rFonts w:ascii="Arial" w:hAnsi="Arial" w:cs="Arial"/>
+        </w:rPr>
+      </w:pPr>
+      <w:r>
+        <w:rPr>
+          <w:rFonts w:ascii="Arial" w:hAnsi="Arial" w:cs="Arial"/>
+        </w:rPr>
+        <w:t xml:space="preserve">Gestión de delitos: </w:t>
       </w:r>
     </w:p>
     <w:p>
@@ -365,7 +906,7 @@
         <w:rPr>
           <w:rFonts w:ascii="Arial" w:hAnsi="Arial" w:cs="Arial"/>
         </w:rPr>
-        <w:t>Mostrar Puntaje de peligrosidad</w:t>
+        <w:t>Crear nuevos delitos</w:t>
       </w:r>
     </w:p>
     <w:p>
@@ -383,20 +924,126 @@
         <w:rPr>
           <w:rFonts w:ascii="Arial" w:hAnsi="Arial" w:cs="Arial"/>
         </w:rPr>
-        <w:t>Mostrar estatus</w:t>
-      </w:r>
-    </w:p>
-    <w:p>
-      <w:pPr>
-        <w:rPr>
-          <w:rFonts w:ascii="Arial" w:hAnsi="Arial" w:cs="Arial"/>
-        </w:rPr>
-      </w:pPr>
-      <w:r>
-        <w:rPr>
-          <w:rFonts w:ascii="Arial" w:hAnsi="Arial" w:cs="Arial"/>
-        </w:rPr>
-        <w:t xml:space="preserve">Condenas: </w:t>
+        <w:t>Modificar</w:t>
+      </w:r>
+      <w:r>
+        <w:rPr>
+          <w:rFonts w:ascii="Arial" w:hAnsi="Arial" w:cs="Arial"/>
+        </w:rPr>
+        <w:t xml:space="preserve"> delitos existentes</w:t>
+      </w:r>
+    </w:p>
+    <w:p>
+      <w:pPr>
+        <w:rPr>
+          <w:rFonts w:ascii="Arial" w:hAnsi="Arial" w:cs="Arial"/>
+        </w:rPr>
+      </w:pPr>
+    </w:p>
+    <w:p>
+      <w:pPr>
+        <w:rPr>
+          <w:rFonts w:ascii="Arial" w:hAnsi="Arial" w:cs="Arial"/>
+        </w:rPr>
+      </w:pPr>
+    </w:p>
+    <w:p>
+      <w:pPr>
+        <w:rPr>
+          <w:rFonts w:ascii="Arial" w:hAnsi="Arial" w:cs="Arial"/>
+        </w:rPr>
+      </w:pPr>
+    </w:p>
+    <w:p>
+      <w:pPr>
+        <w:rPr>
+          <w:rFonts w:ascii="Arial" w:hAnsi="Arial" w:cs="Arial"/>
+        </w:rPr>
+      </w:pPr>
+    </w:p>
+    <w:p>
+      <w:pPr>
+        <w:rPr>
+          <w:rFonts w:ascii="Arial" w:hAnsi="Arial" w:cs="Arial"/>
+        </w:rPr>
+      </w:pPr>
+    </w:p>
+    <w:p>
+      <w:pPr>
+        <w:rPr>
+          <w:rFonts w:ascii="Arial" w:hAnsi="Arial" w:cs="Arial"/>
+        </w:rPr>
+      </w:pPr>
+    </w:p>
+    <w:p>
+      <w:pPr>
+        <w:rPr>
+          <w:rFonts w:ascii="Arial" w:hAnsi="Arial" w:cs="Arial"/>
+        </w:rPr>
+      </w:pPr>
+    </w:p>
+    <w:p>
+      <w:pPr>
+        <w:rPr>
+          <w:rFonts w:ascii="Arial" w:hAnsi="Arial" w:cs="Arial"/>
+        </w:rPr>
+      </w:pPr>
+    </w:p>
+    <w:p>
+      <w:pPr>
+        <w:rPr>
+          <w:rFonts w:ascii="Arial" w:hAnsi="Arial" w:cs="Arial"/>
+        </w:rPr>
+      </w:pPr>
+    </w:p>
+    <w:p>
+      <w:pPr>
+        <w:rPr>
+          <w:rFonts w:ascii="Arial" w:hAnsi="Arial" w:cs="Arial"/>
+        </w:rPr>
+      </w:pPr>
+    </w:p>
+    <w:p>
+      <w:pPr>
+        <w:rPr>
+          <w:rFonts w:ascii="Arial" w:hAnsi="Arial" w:cs="Arial"/>
+          <w:b/>
+          <w:bCs/>
+        </w:rPr>
+      </w:pPr>
+      <w:r>
+        <w:rPr>
+          <w:rFonts w:ascii="Arial" w:hAnsi="Arial" w:cs="Arial"/>
+          <w:b/>
+          <w:bCs/>
+        </w:rPr>
+        <w:t>Definición de entidades</w:t>
+      </w:r>
+    </w:p>
+    <w:p>
+      <w:pPr>
+        <w:rPr>
+          <w:rFonts w:ascii="Arial" w:hAnsi="Arial" w:cs="Arial"/>
+          <w:b/>
+          <w:bCs/>
+        </w:rPr>
+      </w:pPr>
+    </w:p>
+    <w:p>
+      <w:pPr>
+        <w:rPr>
+          <w:rFonts w:ascii="Arial" w:hAnsi="Arial" w:cs="Arial"/>
+          <w:b/>
+          <w:bCs/>
+        </w:rPr>
+      </w:pPr>
+      <w:r>
+        <w:rPr>
+          <w:rFonts w:ascii="Arial" w:hAnsi="Arial" w:cs="Arial"/>
+          <w:b/>
+          <w:bCs/>
+        </w:rPr>
+        <w:t>Policías:</w:t>
       </w:r>
     </w:p>
     <w:p>
@@ -408,13 +1055,15 @@
         </w:numPr>
         <w:rPr>
           <w:rFonts w:ascii="Arial" w:hAnsi="Arial" w:cs="Arial"/>
-        </w:rPr>
-      </w:pPr>
-      <w:r>
-        <w:rPr>
-          <w:rFonts w:ascii="Arial" w:hAnsi="Arial" w:cs="Arial"/>
-        </w:rPr>
-        <w:t>CRUD de las condenas</w:t>
+          <w:b/>
+          <w:bCs/>
+        </w:rPr>
+      </w:pPr>
+      <w:r>
+        <w:rPr>
+          <w:rFonts w:ascii="Arial" w:hAnsi="Arial" w:cs="Arial"/>
+        </w:rPr>
+        <w:t>Nombre</w:t>
       </w:r>
     </w:p>
     <w:p>
@@ -426,32 +1075,15 @@
         </w:numPr>
         <w:rPr>
           <w:rFonts w:ascii="Arial" w:hAnsi="Arial" w:cs="Arial"/>
-        </w:rPr>
-      </w:pPr>
-      <w:r>
-        <w:rPr>
-          <w:rFonts w:ascii="Arial" w:hAnsi="Arial" w:cs="Arial"/>
-        </w:rPr>
-        <w:t>Asignar condenas</w:t>
-      </w:r>
-      <w:r>
-        <w:rPr>
-          <w:rFonts w:ascii="Arial" w:hAnsi="Arial" w:cs="Arial"/>
-        </w:rPr>
-        <w:t xml:space="preserve"> a delincuentes</w:t>
-      </w:r>
-    </w:p>
-    <w:p>
-      <w:pPr>
-        <w:rPr>
-          <w:rFonts w:ascii="Arial" w:hAnsi="Arial" w:cs="Arial"/>
-        </w:rPr>
-      </w:pPr>
-      <w:r>
-        <w:rPr>
-          <w:rFonts w:ascii="Arial" w:hAnsi="Arial" w:cs="Arial"/>
-        </w:rPr>
-        <w:t xml:space="preserve">Reseña: </w:t>
+          <w:b/>
+          <w:bCs/>
+        </w:rPr>
+      </w:pPr>
+      <w:r>
+        <w:rPr>
+          <w:rFonts w:ascii="Arial" w:hAnsi="Arial" w:cs="Arial"/>
+        </w:rPr>
+        <w:t>Apellido</w:t>
       </w:r>
     </w:p>
     <w:p>
@@ -463,13 +1095,32 @@
         </w:numPr>
         <w:rPr>
           <w:rFonts w:ascii="Arial" w:hAnsi="Arial" w:cs="Arial"/>
-        </w:rPr>
-      </w:pPr>
-      <w:r>
-        <w:rPr>
-          <w:rFonts w:ascii="Arial" w:hAnsi="Arial" w:cs="Arial"/>
-        </w:rPr>
-        <w:t>Generar Reseña o historial del delincuente</w:t>
+          <w:b/>
+          <w:bCs/>
+        </w:rPr>
+      </w:pPr>
+      <w:r>
+        <w:rPr>
+          <w:rFonts w:ascii="Arial" w:hAnsi="Arial" w:cs="Arial"/>
+        </w:rPr>
+        <w:t>Rango</w:t>
+      </w:r>
+    </w:p>
+    <w:p>
+      <w:pPr>
+        <w:rPr>
+          <w:rFonts w:ascii="Arial" w:hAnsi="Arial" w:cs="Arial"/>
+          <w:b/>
+          <w:bCs/>
+        </w:rPr>
+      </w:pPr>
+      <w:r>
+        <w:rPr>
+          <w:rFonts w:ascii="Arial" w:hAnsi="Arial" w:cs="Arial"/>
+          <w:b/>
+          <w:bCs/>
+        </w:rPr>
+        <w:t>Imputado:</w:t>
       </w:r>
     </w:p>
     <w:p>
@@ -487,13 +1138,101 @@
         <w:rPr>
           <w:rFonts w:ascii="Arial" w:hAnsi="Arial" w:cs="Arial"/>
         </w:rPr>
-        <w:t>Las reseñas no se pueden eliminar</w:t>
-      </w:r>
-    </w:p>
-    <w:p>
-      <w:pPr>
-        <w:rPr>
-          <w:rFonts w:ascii="Arial" w:hAnsi="Arial" w:cs="Arial"/>
+        <w:t>Nombre</w:t>
+      </w:r>
+    </w:p>
+    <w:p>
+      <w:pPr>
+        <w:pStyle w:val="ListParagraph"/>
+        <w:numPr>
+          <w:ilvl w:val="0"/>
+          <w:numId w:val="2"/>
+        </w:numPr>
+        <w:rPr>
+          <w:rFonts w:ascii="Arial" w:hAnsi="Arial" w:cs="Arial"/>
+        </w:rPr>
+      </w:pPr>
+      <w:r>
+        <w:rPr>
+          <w:rFonts w:ascii="Arial" w:hAnsi="Arial" w:cs="Arial"/>
+        </w:rPr>
+        <w:t>Cedula</w:t>
+      </w:r>
+    </w:p>
+    <w:p>
+      <w:pPr>
+        <w:pStyle w:val="ListParagraph"/>
+        <w:numPr>
+          <w:ilvl w:val="0"/>
+          <w:numId w:val="2"/>
+        </w:numPr>
+        <w:rPr>
+          <w:rFonts w:ascii="Arial" w:hAnsi="Arial" w:cs="Arial"/>
+        </w:rPr>
+      </w:pPr>
+      <w:r>
+        <w:rPr>
+          <w:rFonts w:ascii="Arial" w:hAnsi="Arial" w:cs="Arial"/>
+        </w:rPr>
+        <w:t>Fecha de nacimiento</w:t>
+      </w:r>
+    </w:p>
+    <w:p>
+      <w:pPr>
+        <w:rPr>
+          <w:rFonts w:ascii="Arial" w:hAnsi="Arial" w:cs="Arial"/>
+          <w:b/>
+          <w:bCs/>
+        </w:rPr>
+      </w:pPr>
+      <w:r>
+        <w:rPr>
+          <w:rFonts w:ascii="Arial" w:hAnsi="Arial" w:cs="Arial"/>
+          <w:b/>
+          <w:bCs/>
+        </w:rPr>
+        <w:t>Cargos</w:t>
+      </w:r>
+      <w:r>
+        <w:rPr>
+          <w:rFonts w:ascii="Arial" w:hAnsi="Arial" w:cs="Arial"/>
+          <w:b/>
+          <w:bCs/>
+        </w:rPr>
+        <w:t>:</w:t>
+      </w:r>
+    </w:p>
+    <w:p>
+      <w:pPr>
+        <w:rPr>
+          <w:rFonts w:ascii="Arial" w:hAnsi="Arial" w:cs="Arial"/>
+          <w:b/>
+          <w:bCs/>
+        </w:rPr>
+      </w:pPr>
+      <w:r>
+        <w:rPr>
+          <w:rFonts w:ascii="Arial" w:hAnsi="Arial" w:cs="Arial"/>
+          <w:b/>
+          <w:bCs/>
+        </w:rPr>
+        <w:t>Delitos:</w:t>
+      </w:r>
+      <w:r>
+        <w:rPr>
+          <w:rFonts w:ascii="Arial" w:hAnsi="Arial" w:cs="Arial"/>
+          <w:b/>
+          <w:bCs/>
+        </w:rPr>
+        <w:t xml:space="preserve"> </w:t>
+      </w:r>
+    </w:p>
+    <w:p>
+      <w:pPr>
+        <w:rPr>
+          <w:rFonts w:ascii="Arial" w:hAnsi="Arial" w:cs="Arial"/>
+          <w:b/>
+          <w:bCs/>
         </w:rPr>
       </w:pPr>
     </w:p>
@@ -1954,4 +2693,16 @@
     </a:ext>
   </a:extLst>
 </a:theme>
+</file>
+
+<file path=customXml/item1.xml><?xml version="1.0" encoding="utf-8"?>
+<b:Sources xmlns:b="http://schemas.openxmlformats.org/officeDocument/2006/bibliography" xmlns="http://schemas.openxmlformats.org/officeDocument/2006/bibliography" SelectedStyle="\APASixthEditionOfficeOnline.xsl" StyleName="APA" Version="6"/>
+</file>
+
+<file path=customXml/itemProps1.xml><?xml version="1.0" encoding="utf-8"?>
+<ds:datastoreItem xmlns:ds="http://schemas.openxmlformats.org/officeDocument/2006/customXml" ds:itemID="{83A67E3A-FE3C-4BC7-9DFC-4C2D5E2897CE}">
+  <ds:schemaRefs>
+    <ds:schemaRef ds:uri="http://schemas.openxmlformats.org/officeDocument/2006/bibliography"/>
+  </ds:schemaRefs>
+</ds:datastoreItem>
 </file>
</xml_diff>

<commit_message>
feature: update informe y sql script
</commit_message>
<xml_diff>
--- a/informe.docx
+++ b/informe.docx
@@ -1041,17 +1041,29 @@
       <w:pPr>
         <w:rPr>
           <w:rFonts w:ascii="Arial" w:hAnsi="Arial" w:cs="Arial"/>
+        </w:rPr>
+      </w:pPr>
+      <w:r>
+        <w:rPr>
+          <w:rFonts w:ascii="Arial" w:hAnsi="Arial" w:cs="Arial"/>
           <w:b/>
           <w:bCs/>
         </w:rPr>
-      </w:pPr>
+        <w:t>Policías:</w:t>
+      </w:r>
       <w:r>
         <w:rPr>
           <w:rFonts w:ascii="Arial" w:hAnsi="Arial" w:cs="Arial"/>
           <w:b/>
           <w:bCs/>
         </w:rPr>
-        <w:t>Policías:</w:t>
+        <w:t xml:space="preserve"> </w:t>
+      </w:r>
+      <w:r>
+        <w:rPr>
+          <w:rFonts w:ascii="Arial" w:hAnsi="Arial" w:cs="Arial"/>
+        </w:rPr>
+        <w:t>los policías deben contener contraseña ya que solo ellos deberán tener acceso al módulo de crear una reseña</w:t>
       </w:r>
     </w:p>
     <w:p>
@@ -1116,6 +1128,88 @@
     </w:p>
     <w:p>
       <w:pPr>
+        <w:pStyle w:val="ListParagraph"/>
+        <w:numPr>
+          <w:ilvl w:val="1"/>
+          <w:numId w:val="39"/>
+        </w:numPr>
+        <w:rPr>
+          <w:rFonts w:ascii="Arial" w:hAnsi="Arial" w:cs="Arial"/>
+          <w:b/>
+          <w:bCs/>
+        </w:rPr>
+      </w:pPr>
+      <w:r>
+        <w:rPr>
+          <w:rFonts w:ascii="Arial" w:hAnsi="Arial" w:cs="Arial"/>
+        </w:rPr>
+        <w:t>Cadete</w:t>
+      </w:r>
+    </w:p>
+    <w:p>
+      <w:pPr>
+        <w:pStyle w:val="ListParagraph"/>
+        <w:numPr>
+          <w:ilvl w:val="1"/>
+          <w:numId w:val="39"/>
+        </w:numPr>
+        <w:rPr>
+          <w:rFonts w:ascii="Arial" w:hAnsi="Arial" w:cs="Arial"/>
+          <w:b/>
+          <w:bCs/>
+        </w:rPr>
+      </w:pPr>
+      <w:r>
+        <w:rPr>
+          <w:rFonts w:ascii="Arial" w:hAnsi="Arial" w:cs="Arial"/>
+        </w:rPr>
+        <w:t>Oficial</w:t>
+      </w:r>
+    </w:p>
+    <w:p>
+      <w:pPr>
+        <w:pStyle w:val="ListParagraph"/>
+        <w:numPr>
+          <w:ilvl w:val="0"/>
+          <w:numId w:val="39"/>
+        </w:numPr>
+        <w:rPr>
+          <w:rFonts w:ascii="Arial" w:hAnsi="Arial" w:cs="Arial"/>
+          <w:b/>
+          <w:bCs/>
+        </w:rPr>
+      </w:pPr>
+      <w:r>
+        <w:rPr>
+          <w:rFonts w:ascii="Arial" w:hAnsi="Arial" w:cs="Arial"/>
+          <w:lang w:val="es-AR"/>
+        </w:rPr>
+        <w:t>Id Policial</w:t>
+      </w:r>
+    </w:p>
+    <w:p>
+      <w:pPr>
+        <w:pStyle w:val="ListParagraph"/>
+        <w:numPr>
+          <w:ilvl w:val="0"/>
+          <w:numId w:val="39"/>
+        </w:numPr>
+        <w:rPr>
+          <w:rFonts w:ascii="Arial" w:hAnsi="Arial" w:cs="Arial"/>
+          <w:b/>
+          <w:bCs/>
+        </w:rPr>
+      </w:pPr>
+      <w:r>
+        <w:rPr>
+          <w:rFonts w:ascii="Arial" w:hAnsi="Arial" w:cs="Arial"/>
+          <w:lang w:val="es-AR"/>
+        </w:rPr>
+        <w:t>Contraseña</w:t>
+      </w:r>
+    </w:p>
+    <w:p>
+      <w:pPr>
         <w:rPr>
           <w:rFonts w:ascii="Arial" w:hAnsi="Arial" w:cs="Arial"/>
           <w:b/>
@@ -1345,108 +1439,9 @@
       <w:pPr>
         <w:rPr>
           <w:rFonts w:ascii="Arial" w:hAnsi="Arial" w:cs="Arial"/>
-        </w:rPr>
-      </w:pPr>
-      <w:r>
-        <w:rPr>
-          <w:rFonts w:ascii="Arial" w:hAnsi="Arial" w:cs="Arial"/>
           <w:b/>
           <w:bCs/>
         </w:rPr>
-        <w:t xml:space="preserve">Contacto: </w:t>
-      </w:r>
-    </w:p>
-    <w:p>
-      <w:pPr>
-        <w:pStyle w:val="ListParagraph"/>
-        <w:numPr>
-          <w:ilvl w:val="0"/>
-          <w:numId w:val="37"/>
-        </w:numPr>
-        <w:rPr>
-          <w:rFonts w:ascii="Arial" w:hAnsi="Arial" w:cs="Arial"/>
-          <w:i/>
-          <w:iCs/>
-        </w:rPr>
-      </w:pPr>
-      <w:r>
-        <w:rPr>
-          <w:rFonts w:ascii="Arial" w:hAnsi="Arial" w:cs="Arial"/>
-        </w:rPr>
-        <w:t xml:space="preserve">Tipo </w:t>
-      </w:r>
-      <w:r>
-        <w:rPr>
-          <w:rFonts w:ascii="Arial" w:hAnsi="Arial" w:cs="Arial"/>
-        </w:rPr>
-        <w:tab/>
-      </w:r>
-    </w:p>
-    <w:p>
-      <w:pPr>
-        <w:pStyle w:val="ListParagraph"/>
-        <w:numPr>
-          <w:ilvl w:val="1"/>
-          <w:numId w:val="37"/>
-        </w:numPr>
-        <w:rPr>
-          <w:rFonts w:ascii="Arial" w:hAnsi="Arial" w:cs="Arial"/>
-          <w:i/>
-          <w:iCs/>
-        </w:rPr>
-      </w:pPr>
-      <w:r>
-        <w:rPr>
-          <w:rFonts w:ascii="Arial" w:hAnsi="Arial" w:cs="Arial"/>
-        </w:rPr>
-        <w:t>Teléfono</w:t>
-      </w:r>
-    </w:p>
-    <w:p>
-      <w:pPr>
-        <w:pStyle w:val="ListParagraph"/>
-        <w:numPr>
-          <w:ilvl w:val="1"/>
-          <w:numId w:val="37"/>
-        </w:numPr>
-        <w:rPr>
-          <w:rFonts w:ascii="Arial" w:hAnsi="Arial" w:cs="Arial"/>
-          <w:i/>
-          <w:iCs/>
-        </w:rPr>
-      </w:pPr>
-      <w:r>
-        <w:rPr>
-          <w:rFonts w:ascii="Arial" w:hAnsi="Arial" w:cs="Arial"/>
-        </w:rPr>
-        <w:t>Email</w:t>
-      </w:r>
-    </w:p>
-    <w:p>
-      <w:pPr>
-        <w:pStyle w:val="ListParagraph"/>
-        <w:numPr>
-          <w:ilvl w:val="0"/>
-          <w:numId w:val="37"/>
-        </w:numPr>
-        <w:rPr>
-          <w:rFonts w:ascii="Arial" w:hAnsi="Arial" w:cs="Arial"/>
-          <w:i/>
-          <w:iCs/>
-        </w:rPr>
-      </w:pPr>
-      <w:r>
-        <w:rPr>
-          <w:rFonts w:ascii="Arial" w:hAnsi="Arial" w:cs="Arial"/>
-        </w:rPr>
-        <w:t>Dato</w:t>
-      </w:r>
-    </w:p>
-    <w:p>
-      <w:pPr>
-        <w:rPr>
-          <w:rFonts w:ascii="Arial" w:hAnsi="Arial" w:cs="Arial"/>
-        </w:rPr>
       </w:pPr>
       <w:r>
         <w:rPr>
@@ -1454,149 +1449,34 @@
           <w:b/>
           <w:bCs/>
         </w:rPr>
-        <w:t xml:space="preserve">Documento de identidad: </w:t>
-      </w:r>
-      <w:r>
-        <w:rPr>
-          <w:rFonts w:ascii="Arial" w:hAnsi="Arial" w:cs="Arial"/>
-        </w:rPr>
-        <w:t xml:space="preserve">puede tener, cedula, </w:t>
-      </w:r>
-      <w:proofErr w:type="gramStart"/>
-      <w:r>
-        <w:rPr>
-          <w:rFonts w:ascii="Arial" w:hAnsi="Arial" w:cs="Arial"/>
-        </w:rPr>
-        <w:t>carnet</w:t>
-      </w:r>
-      <w:proofErr w:type="gramEnd"/>
-      <w:r>
-        <w:rPr>
-          <w:rFonts w:ascii="Arial" w:hAnsi="Arial" w:cs="Arial"/>
-        </w:rPr>
-        <w:t xml:space="preserve"> de conducir, alguna identificación del trabajo, pasaporte, de esta manera se tendrá un registro de todos los identificadores de una persona</w:t>
-      </w:r>
-      <w:r>
-        <w:rPr>
-          <w:rFonts w:ascii="Arial" w:hAnsi="Arial" w:cs="Arial"/>
-        </w:rPr>
-        <w:t>.</w:t>
-      </w:r>
-    </w:p>
-    <w:p>
-      <w:pPr>
-        <w:pStyle w:val="ListParagraph"/>
-        <w:numPr>
-          <w:ilvl w:val="0"/>
-          <w:numId w:val="35"/>
-        </w:numPr>
-        <w:rPr>
-          <w:rFonts w:ascii="Arial" w:hAnsi="Arial" w:cs="Arial"/>
-        </w:rPr>
-      </w:pPr>
-      <w:r>
-        <w:rPr>
-          <w:rFonts w:ascii="Arial" w:hAnsi="Arial" w:cs="Arial"/>
-        </w:rPr>
-        <w:t>Tipo</w:t>
-      </w:r>
-    </w:p>
-    <w:p>
-      <w:pPr>
-        <w:pStyle w:val="ListParagraph"/>
-        <w:numPr>
-          <w:ilvl w:val="0"/>
-          <w:numId w:val="35"/>
-        </w:numPr>
-        <w:rPr>
-          <w:rFonts w:ascii="Arial" w:hAnsi="Arial" w:cs="Arial"/>
-        </w:rPr>
-      </w:pPr>
-      <w:r>
-        <w:rPr>
-          <w:rFonts w:ascii="Arial" w:hAnsi="Arial" w:cs="Arial"/>
-        </w:rPr>
-        <w:t>Código</w:t>
-      </w:r>
-    </w:p>
-    <w:p>
-      <w:pPr>
-        <w:pStyle w:val="ListParagraph"/>
-        <w:numPr>
-          <w:ilvl w:val="0"/>
-          <w:numId w:val="35"/>
-        </w:numPr>
-        <w:rPr>
-          <w:rFonts w:ascii="Arial" w:hAnsi="Arial" w:cs="Arial"/>
-        </w:rPr>
-      </w:pPr>
-      <w:r>
-        <w:rPr>
-          <w:rFonts w:ascii="Arial" w:hAnsi="Arial" w:cs="Arial"/>
-        </w:rPr>
-        <w:t>Fecha de vencimiento</w:t>
-      </w:r>
-    </w:p>
-    <w:p>
-      <w:pPr>
-        <w:pStyle w:val="ListParagraph"/>
-        <w:numPr>
-          <w:ilvl w:val="0"/>
-          <w:numId w:val="35"/>
-        </w:numPr>
-        <w:rPr>
-          <w:rFonts w:ascii="Arial" w:hAnsi="Arial" w:cs="Arial"/>
-        </w:rPr>
-      </w:pPr>
-      <w:r>
-        <w:rPr>
-          <w:rFonts w:ascii="Arial" w:hAnsi="Arial" w:cs="Arial"/>
-        </w:rPr>
-        <w:t>Fecha de creación</w:t>
-      </w:r>
-    </w:p>
-    <w:p>
-      <w:pPr>
+        <w:t xml:space="preserve">Delitos: </w:t>
+      </w:r>
+      <w:r>
+        <w:rPr>
+          <w:rFonts w:ascii="Arial" w:hAnsi="Arial" w:cs="Arial"/>
+        </w:rPr>
+        <w:t>Un delito es la acción o comportamiento prohibido que constituye una infracción de la ley. Este es el acto en sí que es considerado ilegal, como el robo, el fraude, o la agresión.</w:t>
+      </w:r>
+      <w:r>
         <w:rPr>
           <w:rFonts w:ascii="Arial" w:hAnsi="Arial" w:cs="Arial"/>
           <w:b/>
           <w:bCs/>
         </w:rPr>
-      </w:pPr>
+        <w:t xml:space="preserve"> </w:t>
+      </w:r>
+      <w:r>
+        <w:rPr>
+          <w:rFonts w:ascii="Arial" w:hAnsi="Arial" w:cs="Arial"/>
+        </w:rPr>
+        <w:t xml:space="preserve">Si una persona comete un robo, el </w:t>
+      </w:r>
       <w:r>
         <w:rPr>
           <w:rFonts w:ascii="Arial" w:hAnsi="Arial" w:cs="Arial"/>
           <w:b/>
           <w:bCs/>
         </w:rPr>
-        <w:t xml:space="preserve">Delitos: </w:t>
-      </w:r>
-      <w:r>
-        <w:rPr>
-          <w:rFonts w:ascii="Arial" w:hAnsi="Arial" w:cs="Arial"/>
-        </w:rPr>
-        <w:t>Un delito es la acción o comportamiento prohibido que constituye una infracción de la ley. Este es el acto en sí que es considerado ilegal, como el robo, el fraude, o la agresión.</w:t>
-      </w:r>
-      <w:r>
-        <w:rPr>
-          <w:rFonts w:ascii="Arial" w:hAnsi="Arial" w:cs="Arial"/>
-          <w:b/>
-          <w:bCs/>
-        </w:rPr>
-        <w:t xml:space="preserve"> </w:t>
-      </w:r>
-      <w:r>
-        <w:rPr>
-          <w:rFonts w:ascii="Arial" w:hAnsi="Arial" w:cs="Arial"/>
-        </w:rPr>
-        <w:t xml:space="preserve">Si una persona comete un robo, el </w:t>
-      </w:r>
-      <w:r>
-        <w:rPr>
-          <w:rFonts w:ascii="Arial" w:hAnsi="Arial" w:cs="Arial"/>
-          <w:b/>
-          <w:bCs/>
-        </w:rPr>
         <w:t>delito</w:t>
       </w:r>
       <w:r>
@@ -1648,7 +1528,6 @@
         <w:rPr>
           <w:rFonts w:ascii="Arial" w:hAnsi="Arial" w:cs="Arial"/>
         </w:rPr>
-        <w:lastRenderedPageBreak/>
         <w:t>• Duelo</w:t>
       </w:r>
     </w:p>
@@ -1754,6 +1633,7 @@
         <w:rPr>
           <w:rFonts w:ascii="Arial" w:hAnsi="Arial" w:cs="Arial"/>
         </w:rPr>
+        <w:lastRenderedPageBreak/>
         <w:t>• Parricidio</w:t>
       </w:r>
     </w:p>
@@ -2099,7 +1979,6 @@
         <w:rPr>
           <w:rFonts w:ascii="Arial" w:hAnsi="Arial" w:cs="Arial"/>
         </w:rPr>
-        <w:lastRenderedPageBreak/>
         <w:t>• Desaparición Forzada</w:t>
       </w:r>
     </w:p>
@@ -2205,6 +2084,7 @@
         <w:rPr>
           <w:rFonts w:ascii="Arial" w:hAnsi="Arial" w:cs="Arial"/>
         </w:rPr>
+        <w:lastRenderedPageBreak/>
         <w:t>• Cierre Patronal</w:t>
       </w:r>
     </w:p>
@@ -2550,7 +2430,6 @@
         <w:rPr>
           <w:rFonts w:ascii="Arial" w:hAnsi="Arial" w:cs="Arial"/>
         </w:rPr>
-        <w:lastRenderedPageBreak/>
         <w:t>• Fraude Fiscal O Defraudación</w:t>
       </w:r>
     </w:p>
@@ -2656,6 +2535,7 @@
         <w:rPr>
           <w:rFonts w:ascii="Arial" w:hAnsi="Arial" w:cs="Arial"/>
         </w:rPr>
+        <w:lastRenderedPageBreak/>
         <w:t>• Manipulación Del Mercado</w:t>
       </w:r>
     </w:p>
@@ -3078,7 +2958,6 @@
         <w:rPr>
           <w:rFonts w:ascii="Arial" w:hAnsi="Arial" w:cs="Arial"/>
         </w:rPr>
-        <w:lastRenderedPageBreak/>
         <w:t>Unidad de Tiempo</w:t>
       </w:r>
     </w:p>
@@ -3256,8 +3135,360 @@
           <w:rFonts w:ascii="Arial" w:hAnsi="Arial" w:cs="Arial"/>
           <w:lang w:val="es-ES"/>
         </w:rPr>
+        <w:lastRenderedPageBreak/>
         <w:t>Peso</w:t>
       </w:r>
+    </w:p>
+    <w:p>
+      <w:pPr>
+        <w:rPr>
+          <w:rFonts w:ascii="Arial" w:hAnsi="Arial" w:cs="Arial"/>
+        </w:rPr>
+      </w:pPr>
+      <w:r>
+        <w:rPr>
+          <w:rFonts w:ascii="Arial" w:hAnsi="Arial" w:cs="Arial"/>
+          <w:b/>
+          <w:bCs/>
+        </w:rPr>
+        <w:t xml:space="preserve">Contacto: </w:t>
+      </w:r>
+    </w:p>
+    <w:p>
+      <w:pPr>
+        <w:pStyle w:val="ListParagraph"/>
+        <w:numPr>
+          <w:ilvl w:val="0"/>
+          <w:numId w:val="37"/>
+        </w:numPr>
+        <w:rPr>
+          <w:rFonts w:ascii="Arial" w:hAnsi="Arial" w:cs="Arial"/>
+          <w:i/>
+          <w:iCs/>
+        </w:rPr>
+      </w:pPr>
+      <w:r>
+        <w:rPr>
+          <w:rFonts w:ascii="Arial" w:hAnsi="Arial" w:cs="Arial"/>
+        </w:rPr>
+        <w:t xml:space="preserve">Tipo </w:t>
+      </w:r>
+      <w:r>
+        <w:rPr>
+          <w:rFonts w:ascii="Arial" w:hAnsi="Arial" w:cs="Arial"/>
+        </w:rPr>
+        <w:tab/>
+      </w:r>
+    </w:p>
+    <w:p>
+      <w:pPr>
+        <w:pStyle w:val="ListParagraph"/>
+        <w:numPr>
+          <w:ilvl w:val="1"/>
+          <w:numId w:val="37"/>
+        </w:numPr>
+        <w:rPr>
+          <w:rFonts w:ascii="Arial" w:hAnsi="Arial" w:cs="Arial"/>
+          <w:i/>
+          <w:iCs/>
+        </w:rPr>
+      </w:pPr>
+      <w:r>
+        <w:rPr>
+          <w:rFonts w:ascii="Arial" w:hAnsi="Arial" w:cs="Arial"/>
+        </w:rPr>
+        <w:t>Teléfono</w:t>
+      </w:r>
+    </w:p>
+    <w:p>
+      <w:pPr>
+        <w:pStyle w:val="ListParagraph"/>
+        <w:numPr>
+          <w:ilvl w:val="1"/>
+          <w:numId w:val="37"/>
+        </w:numPr>
+        <w:rPr>
+          <w:rFonts w:ascii="Arial" w:hAnsi="Arial" w:cs="Arial"/>
+          <w:i/>
+          <w:iCs/>
+        </w:rPr>
+      </w:pPr>
+      <w:r>
+        <w:rPr>
+          <w:rFonts w:ascii="Arial" w:hAnsi="Arial" w:cs="Arial"/>
+        </w:rPr>
+        <w:t>Email</w:t>
+      </w:r>
+    </w:p>
+    <w:p>
+      <w:pPr>
+        <w:pStyle w:val="ListParagraph"/>
+        <w:numPr>
+          <w:ilvl w:val="0"/>
+          <w:numId w:val="37"/>
+        </w:numPr>
+        <w:rPr>
+          <w:rFonts w:ascii="Arial" w:hAnsi="Arial" w:cs="Arial"/>
+          <w:i/>
+          <w:iCs/>
+        </w:rPr>
+      </w:pPr>
+      <w:r>
+        <w:rPr>
+          <w:rFonts w:ascii="Arial" w:hAnsi="Arial" w:cs="Arial"/>
+        </w:rPr>
+        <w:t>Dato</w:t>
+      </w:r>
+    </w:p>
+    <w:p>
+      <w:pPr>
+        <w:rPr>
+          <w:rFonts w:ascii="Arial" w:hAnsi="Arial" w:cs="Arial"/>
+        </w:rPr>
+      </w:pPr>
+      <w:r>
+        <w:rPr>
+          <w:rFonts w:ascii="Arial" w:hAnsi="Arial" w:cs="Arial"/>
+          <w:b/>
+          <w:bCs/>
+        </w:rPr>
+        <w:t xml:space="preserve">Documento de identidad: </w:t>
+      </w:r>
+      <w:r>
+        <w:rPr>
+          <w:rFonts w:ascii="Arial" w:hAnsi="Arial" w:cs="Arial"/>
+        </w:rPr>
+        <w:t xml:space="preserve">puede tener, cedula, </w:t>
+      </w:r>
+      <w:proofErr w:type="gramStart"/>
+      <w:r>
+        <w:rPr>
+          <w:rFonts w:ascii="Arial" w:hAnsi="Arial" w:cs="Arial"/>
+        </w:rPr>
+        <w:t>carnet</w:t>
+      </w:r>
+      <w:proofErr w:type="gramEnd"/>
+      <w:r>
+        <w:rPr>
+          <w:rFonts w:ascii="Arial" w:hAnsi="Arial" w:cs="Arial"/>
+        </w:rPr>
+        <w:t xml:space="preserve"> de conducir, alguna identificación del trabajo, pasaporte, de esta manera se tendrá un registro de todos los identificadores de una persona</w:t>
+      </w:r>
+      <w:r>
+        <w:rPr>
+          <w:rFonts w:ascii="Arial" w:hAnsi="Arial" w:cs="Arial"/>
+        </w:rPr>
+        <w:t>.</w:t>
+      </w:r>
+    </w:p>
+    <w:p>
+      <w:pPr>
+        <w:pStyle w:val="ListParagraph"/>
+        <w:numPr>
+          <w:ilvl w:val="0"/>
+          <w:numId w:val="35"/>
+        </w:numPr>
+        <w:rPr>
+          <w:rFonts w:ascii="Arial" w:hAnsi="Arial" w:cs="Arial"/>
+        </w:rPr>
+      </w:pPr>
+      <w:r>
+        <w:rPr>
+          <w:rFonts w:ascii="Arial" w:hAnsi="Arial" w:cs="Arial"/>
+        </w:rPr>
+        <w:t>Tipo</w:t>
+      </w:r>
+    </w:p>
+    <w:p>
+      <w:pPr>
+        <w:pStyle w:val="ListParagraph"/>
+        <w:numPr>
+          <w:ilvl w:val="0"/>
+          <w:numId w:val="35"/>
+        </w:numPr>
+        <w:rPr>
+          <w:rFonts w:ascii="Arial" w:hAnsi="Arial" w:cs="Arial"/>
+        </w:rPr>
+      </w:pPr>
+      <w:r>
+        <w:rPr>
+          <w:rFonts w:ascii="Arial" w:hAnsi="Arial" w:cs="Arial"/>
+        </w:rPr>
+        <w:t>Código</w:t>
+      </w:r>
+    </w:p>
+    <w:p>
+      <w:pPr>
+        <w:pStyle w:val="ListParagraph"/>
+        <w:numPr>
+          <w:ilvl w:val="0"/>
+          <w:numId w:val="35"/>
+        </w:numPr>
+        <w:rPr>
+          <w:rFonts w:ascii="Arial" w:hAnsi="Arial" w:cs="Arial"/>
+        </w:rPr>
+      </w:pPr>
+      <w:r>
+        <w:rPr>
+          <w:rFonts w:ascii="Arial" w:hAnsi="Arial" w:cs="Arial"/>
+        </w:rPr>
+        <w:t>Fecha de vencimiento</w:t>
+      </w:r>
+    </w:p>
+    <w:p>
+      <w:pPr>
+        <w:pStyle w:val="ListParagraph"/>
+        <w:numPr>
+          <w:ilvl w:val="0"/>
+          <w:numId w:val="35"/>
+        </w:numPr>
+        <w:rPr>
+          <w:rFonts w:ascii="Arial" w:hAnsi="Arial" w:cs="Arial"/>
+        </w:rPr>
+      </w:pPr>
+      <w:r>
+        <w:rPr>
+          <w:rFonts w:ascii="Arial" w:hAnsi="Arial" w:cs="Arial"/>
+        </w:rPr>
+        <w:t>Fecha de creación</w:t>
+      </w:r>
+    </w:p>
+    <w:p>
+      <w:pPr>
+        <w:rPr>
+          <w:rFonts w:ascii="Arial" w:hAnsi="Arial" w:cs="Arial"/>
+        </w:rPr>
+      </w:pPr>
+      <w:r>
+        <w:rPr>
+          <w:rFonts w:ascii="Arial" w:hAnsi="Arial" w:cs="Arial"/>
+          <w:b/>
+          <w:bCs/>
+        </w:rPr>
+        <w:t xml:space="preserve">Dirección: </w:t>
+      </w:r>
+      <w:r>
+        <w:rPr>
+          <w:rFonts w:ascii="Arial" w:hAnsi="Arial" w:cs="Arial"/>
+        </w:rPr>
+        <w:t>Dirección del ciudadano</w:t>
+      </w:r>
+    </w:p>
+    <w:p>
+      <w:pPr>
+        <w:pStyle w:val="ListParagraph"/>
+        <w:numPr>
+          <w:ilvl w:val="0"/>
+          <w:numId w:val="35"/>
+        </w:numPr>
+        <w:rPr>
+          <w:rFonts w:ascii="Arial" w:hAnsi="Arial" w:cs="Arial"/>
+        </w:rPr>
+      </w:pPr>
+      <w:r>
+        <w:rPr>
+          <w:rFonts w:ascii="Arial" w:hAnsi="Arial" w:cs="Arial"/>
+        </w:rPr>
+        <w:t>Ciudad</w:t>
+      </w:r>
+    </w:p>
+    <w:p>
+      <w:pPr>
+        <w:pStyle w:val="ListParagraph"/>
+        <w:numPr>
+          <w:ilvl w:val="0"/>
+          <w:numId w:val="35"/>
+        </w:numPr>
+        <w:rPr>
+          <w:rFonts w:ascii="Arial" w:hAnsi="Arial" w:cs="Arial"/>
+        </w:rPr>
+      </w:pPr>
+      <w:r>
+        <w:rPr>
+          <w:rFonts w:ascii="Arial" w:hAnsi="Arial" w:cs="Arial"/>
+        </w:rPr>
+        <w:t>Estado</w:t>
+      </w:r>
+    </w:p>
+    <w:p>
+      <w:pPr>
+        <w:pStyle w:val="ListParagraph"/>
+        <w:numPr>
+          <w:ilvl w:val="0"/>
+          <w:numId w:val="35"/>
+        </w:numPr>
+        <w:rPr>
+          <w:rFonts w:ascii="Arial" w:hAnsi="Arial" w:cs="Arial"/>
+        </w:rPr>
+      </w:pPr>
+      <w:r>
+        <w:rPr>
+          <w:rFonts w:ascii="Arial" w:hAnsi="Arial" w:cs="Arial"/>
+        </w:rPr>
+        <w:t>País</w:t>
+      </w:r>
+    </w:p>
+    <w:p>
+      <w:pPr>
+        <w:pStyle w:val="ListParagraph"/>
+        <w:numPr>
+          <w:ilvl w:val="0"/>
+          <w:numId w:val="35"/>
+        </w:numPr>
+        <w:rPr>
+          <w:rFonts w:ascii="Arial" w:hAnsi="Arial" w:cs="Arial"/>
+        </w:rPr>
+      </w:pPr>
+      <w:r>
+        <w:rPr>
+          <w:rFonts w:ascii="Arial" w:hAnsi="Arial" w:cs="Arial"/>
+        </w:rPr>
+        <w:t>Código Postal</w:t>
+      </w:r>
+    </w:p>
+    <w:p>
+      <w:pPr>
+        <w:pStyle w:val="ListParagraph"/>
+        <w:numPr>
+          <w:ilvl w:val="0"/>
+          <w:numId w:val="35"/>
+        </w:numPr>
+        <w:rPr>
+          <w:rFonts w:ascii="Arial" w:hAnsi="Arial" w:cs="Arial"/>
+        </w:rPr>
+      </w:pPr>
+      <w:r>
+        <w:rPr>
+          <w:rFonts w:ascii="Arial" w:hAnsi="Arial" w:cs="Arial"/>
+        </w:rPr>
+        <w:t>Descripción</w:t>
+      </w:r>
+    </w:p>
+    <w:p>
+      <w:pPr>
+        <w:pStyle w:val="ListParagraph"/>
+        <w:numPr>
+          <w:ilvl w:val="0"/>
+          <w:numId w:val="35"/>
+        </w:numPr>
+        <w:rPr>
+          <w:rFonts w:ascii="Arial" w:hAnsi="Arial" w:cs="Arial"/>
+        </w:rPr>
+      </w:pPr>
+      <w:r>
+        <w:rPr>
+          <w:rFonts w:ascii="Arial" w:hAnsi="Arial" w:cs="Arial"/>
+        </w:rPr>
+        <w:t>Numero casa</w:t>
+      </w:r>
+    </w:p>
+    <w:p>
+      <w:pPr>
+        <w:rPr>
+          <w:rFonts w:ascii="Arial" w:hAnsi="Arial" w:cs="Arial"/>
+          <w:lang w:val="es-ES"/>
+        </w:rPr>
+      </w:pPr>
     </w:p>
     <w:sectPr>
       <w:pgSz w:w="12240" w:h="15840"/>
@@ -4585,7 +4816,7 @@
       <w:lvlText w:val=""/>
       <w:lvlJc w:val="left"/>
       <w:pPr>
-        <w:ind w:left="1065" w:hanging="360"/>
+        <w:ind w:left="720" w:hanging="360"/>
       </w:pPr>
       <w:rPr>
         <w:rFonts w:ascii="Wingdings" w:hAnsi="Wingdings" w:hint="default"/>
@@ -4597,7 +4828,7 @@
       <w:lvlText w:val="o"/>
       <w:lvlJc w:val="left"/>
       <w:pPr>
-        <w:ind w:left="1636" w:hanging="360"/>
+        <w:ind w:left="1291" w:hanging="360"/>
       </w:pPr>
       <w:rPr>
         <w:rFonts w:ascii="Courier New" w:hAnsi="Courier New" w:cs="Courier New" w:hint="default"/>
@@ -4609,7 +4840,7 @@
       <w:lvlText w:val=""/>
       <w:lvlJc w:val="left"/>
       <w:pPr>
-        <w:ind w:left="2505" w:hanging="360"/>
+        <w:ind w:left="2160" w:hanging="360"/>
       </w:pPr>
       <w:rPr>
         <w:rFonts w:ascii="Wingdings" w:hAnsi="Wingdings" w:hint="default"/>
@@ -4621,7 +4852,7 @@
       <w:lvlText w:val=""/>
       <w:lvlJc w:val="left"/>
       <w:pPr>
-        <w:ind w:left="3225" w:hanging="360"/>
+        <w:ind w:left="2880" w:hanging="360"/>
       </w:pPr>
       <w:rPr>
         <w:rFonts w:ascii="Symbol" w:hAnsi="Symbol" w:hint="default"/>
@@ -4633,7 +4864,7 @@
       <w:lvlText w:val="o"/>
       <w:lvlJc w:val="left"/>
       <w:pPr>
-        <w:ind w:left="3945" w:hanging="360"/>
+        <w:ind w:left="3600" w:hanging="360"/>
       </w:pPr>
       <w:rPr>
         <w:rFonts w:ascii="Courier New" w:hAnsi="Courier New" w:cs="Courier New" w:hint="default"/>
@@ -4645,7 +4876,7 @@
       <w:lvlText w:val=""/>
       <w:lvlJc w:val="left"/>
       <w:pPr>
-        <w:ind w:left="4665" w:hanging="360"/>
+        <w:ind w:left="4320" w:hanging="360"/>
       </w:pPr>
       <w:rPr>
         <w:rFonts w:ascii="Wingdings" w:hAnsi="Wingdings" w:hint="default"/>
@@ -4657,7 +4888,7 @@
       <w:lvlText w:val=""/>
       <w:lvlJc w:val="left"/>
       <w:pPr>
-        <w:ind w:left="5385" w:hanging="360"/>
+        <w:ind w:left="5040" w:hanging="360"/>
       </w:pPr>
       <w:rPr>
         <w:rFonts w:ascii="Symbol" w:hAnsi="Symbol" w:hint="default"/>
@@ -4669,7 +4900,7 @@
       <w:lvlText w:val="o"/>
       <w:lvlJc w:val="left"/>
       <w:pPr>
-        <w:ind w:left="6105" w:hanging="360"/>
+        <w:ind w:left="5760" w:hanging="360"/>
       </w:pPr>
       <w:rPr>
         <w:rFonts w:ascii="Courier New" w:hAnsi="Courier New" w:cs="Courier New" w:hint="default"/>
@@ -4681,7 +4912,7 @@
       <w:lvlText w:val=""/>
       <w:lvlJc w:val="left"/>
       <w:pPr>
-        <w:ind w:left="6825" w:hanging="360"/>
+        <w:ind w:left="6480" w:hanging="360"/>
       </w:pPr>
       <w:rPr>
         <w:rFonts w:ascii="Wingdings" w:hAnsi="Wingdings" w:hint="default"/>

</xml_diff>